<commit_message>
Updated Weekly Progress Report doc
</commit_message>
<xml_diff>
--- a/Weekly Progress Report 1.docx
+++ b/Weekly Progress Report 1.docx
@@ -69,15 +69,7 @@
     </w:p>
     <w:p>
       <w:r>
-        <w:t xml:space="preserve">This week my task was to work on the UI and get it ready to be implemented in code. Currently I have finished this </w:t>
-      </w:r>
-      <w:proofErr w:type="gramStart"/>
-      <w:r>
-        <w:t>an</w:t>
-      </w:r>
-      <w:proofErr w:type="gramEnd"/>
-      <w:r>
-        <w:t xml:space="preserve"> am getting ready to implement it into our project. Afterwards I will begin programming in the buttons text areas, and text input spaces to make it work with what we need.</w:t>
+        <w:t>This week my task was to work on the UI and get it ready to be implemented in code. Currently I have finished this an am getting ready to implement it into our project. Afterwards I will begin programming in the buttons text areas, and text input spaces to make it work with what we need.</w:t>
       </w:r>
     </w:p>
     <w:p/>
@@ -239,15 +231,7 @@
         <w:t>;</w:t>
       </w:r>
       <w:r>
-        <w:t xml:space="preserve"> </w:t>
-      </w:r>
-      <w:proofErr w:type="gramStart"/>
-      <w:r>
-        <w:t>so</w:t>
-      </w:r>
-      <w:proofErr w:type="gramEnd"/>
-      <w:r>
-        <w:t xml:space="preserve"> I also</w:t>
+        <w:t xml:space="preserve"> so I also</w:t>
       </w:r>
       <w:r>
         <w:t xml:space="preserve"> created </w:t>
@@ -337,7 +321,11 @@
         <w:t>Wyatt Wooden</w:t>
       </w:r>
     </w:p>
-    <w:p/>
+    <w:p>
+      <w:r>
+        <w:t>This week I created an excel spreadsheet that includes some examples of what the data might look like inside of each table of the schema. Looking at the tables we can see how some relations can be connected based off of the certain data. All tables in the schema were included: Users, User Stats, User Tasks, Tasks, and Categories.</w:t>
+      </w:r>
+    </w:p>
     <w:p>
       <w:pPr>
         <w:pStyle w:val="Heading1"/>

</xml_diff>